<commit_message>
Modificación archivo casos de uso
</commit_message>
<xml_diff>
--- a/Archivos/Documento de caso de uso.docx
+++ b/Archivos/Documento de caso de uso.docx
@@ -636,7 +636,18 @@
                 <w:szCs w:val="20"/>
                 <w:lang w:eastAsia="es-VE"/>
               </w:rPr>
-              <w:t>1.0</w:t>
+              <w:t>1.</w:t>
+            </w:r>
+            <w:r>
+              <w:rPr>
+                <w:rFonts w:ascii="Montserrat" w:eastAsia="Times New Roman" w:hAnsi="Montserrat" w:cs="Arial"/>
+                <w:b/>
+                <w:color w:val="000000"/>
+                <w:sz w:val="20"/>
+                <w:szCs w:val="20"/>
+                <w:lang w:eastAsia="es-VE"/>
+              </w:rPr>
+              <w:t>0</w:t>
             </w:r>
           </w:p>
         </w:tc>
@@ -2705,6 +2716,7 @@
     </w:p>
     <w:p>
       <w:pPr>
+        <w:spacing w:before="240"/>
         <w:rPr>
           <w:rFonts w:ascii="Montserrat" w:eastAsia="Times New Roman" w:hAnsi="Montserrat" w:cs="Arial"/>
           <w:color w:val="000000"/>
@@ -2760,6 +2772,7 @@
         <w:t>Crear cuenta</w:t>
       </w:r>
     </w:p>
+    <w:p/>
     <w:tbl>
       <w:tblPr>
         <w:tblW w:w="0" w:type="auto"/>
@@ -3675,6 +3688,7 @@
         <w:t>Ingresar al sistema</w:t>
       </w:r>
     </w:p>
+    <w:p/>
     <w:tbl>
       <w:tblPr>
         <w:tblW w:w="0" w:type="auto"/>
@@ -4488,9 +4502,11 @@
           <w:sz w:val="22"/>
           <w:szCs w:val="22"/>
         </w:rPr>
+        <w:lastRenderedPageBreak/>
         <w:t xml:space="preserve">Visualizar videos </w:t>
       </w:r>
     </w:p>
+    <w:p/>
     <w:tbl>
       <w:tblPr>
         <w:tblW w:w="0" w:type="auto"/>
@@ -4744,7 +4760,6 @@
                 <w:color w:val="000000"/>
                 <w:lang w:eastAsia="es-VE"/>
               </w:rPr>
-              <w:lastRenderedPageBreak/>
               <w:t>Referencias</w:t>
             </w:r>
           </w:p>
@@ -5341,6 +5356,7 @@
         <w:t xml:space="preserve">Acceder a trivias </w:t>
       </w:r>
     </w:p>
+    <w:p/>
     <w:tbl>
       <w:tblPr>
         <w:tblW w:w="0" w:type="auto"/>
@@ -6167,6 +6183,7 @@
         <w:t xml:space="preserve"> </w:t>
       </w:r>
     </w:p>
+    <w:p/>
     <w:tbl>
       <w:tblPr>
         <w:tblW w:w="0" w:type="auto"/>
@@ -6436,6 +6453,7 @@
                 <w:color w:val="000000"/>
                 <w:lang w:eastAsia="es-VE"/>
               </w:rPr>
+              <w:lastRenderedPageBreak/>
               <w:t>Referencias</w:t>
             </w:r>
           </w:p>
@@ -6807,17 +6825,7 @@
                 <w:szCs w:val="24"/>
                 <w:lang w:eastAsia="es-VE"/>
               </w:rPr>
-              <w:t xml:space="preserve">2. El usuario juega el nivel que </w:t>
-            </w:r>
-            <w:r>
-              <w:rPr>
-                <w:rFonts w:ascii="Montserrat" w:eastAsia="Times New Roman" w:hAnsi="Montserrat" w:cs="Arial"/>
-                <w:color w:val="000000"/>
-                <w:szCs w:val="24"/>
-                <w:lang w:eastAsia="es-VE"/>
-              </w:rPr>
-              <w:lastRenderedPageBreak/>
-              <w:t>corresponda.</w:t>
+              <w:t>2. El usuario juega el nivel que corresponda.</w:t>
             </w:r>
           </w:p>
         </w:tc>
@@ -6845,18 +6853,7 @@
                 <w:szCs w:val="24"/>
                 <w:lang w:eastAsia="es-VE"/>
               </w:rPr>
-              <w:lastRenderedPageBreak/>
-              <w:t xml:space="preserve">2.1. El usuario termino los niveles </w:t>
-            </w:r>
-            <w:r>
-              <w:rPr>
-                <w:rFonts w:ascii="Montserrat" w:eastAsia="Times New Roman" w:hAnsi="Montserrat" w:cs="Arial"/>
-                <w:color w:val="000000"/>
-                <w:szCs w:val="24"/>
-                <w:lang w:eastAsia="es-VE"/>
-              </w:rPr>
-              <w:lastRenderedPageBreak/>
-              <w:t>existentes.</w:t>
+              <w:t>2.1. El usuario termino los niveles existentes.</w:t>
             </w:r>
           </w:p>
         </w:tc>
@@ -6894,7 +6891,6 @@
                 <w:szCs w:val="24"/>
                 <w:lang w:eastAsia="es-VE"/>
               </w:rPr>
-              <w:lastRenderedPageBreak/>
               <w:t>3. El sistema chequea el nivel jugado.</w:t>
             </w:r>
           </w:p>
@@ -7027,6 +7023,7 @@
         <w:t>Visualizar puntaje</w:t>
       </w:r>
     </w:p>
+    <w:p/>
     <w:tbl>
       <w:tblPr>
         <w:tblW w:w="0" w:type="auto"/>
@@ -7791,6 +7788,7 @@
         <w:t>Visualizar lugares de visita</w:t>
       </w:r>
     </w:p>
+    <w:p/>
     <w:tbl>
       <w:tblPr>
         <w:tblW w:w="0" w:type="auto"/>
@@ -8191,6 +8189,30 @@
                 <w:lang w:eastAsia="es-VE"/>
               </w:rPr>
             </w:pPr>
+            <w:r>
+              <w:rPr>
+                <w:rFonts w:ascii="Montserrat" w:eastAsia="Times New Roman" w:hAnsi="Montserrat" w:cs="Arial"/>
+                <w:color w:val="000000"/>
+                <w:lang w:eastAsia="es-VE"/>
+              </w:rPr>
+              <w:t xml:space="preserve">El usuario visualiza la página </w:t>
+            </w:r>
+            <w:r>
+              <w:rPr>
+                <w:rFonts w:ascii="Montserrat" w:eastAsia="Times New Roman" w:hAnsi="Montserrat" w:cs="Arial"/>
+                <w:color w:val="000000"/>
+                <w:lang w:eastAsia="es-VE"/>
+              </w:rPr>
+              <w:t>de lugares</w:t>
+            </w:r>
+            <w:r>
+              <w:rPr>
+                <w:rFonts w:ascii="Montserrat" w:eastAsia="Times New Roman" w:hAnsi="Montserrat" w:cs="Arial"/>
+                <w:color w:val="000000"/>
+                <w:lang w:eastAsia="es-VE"/>
+              </w:rPr>
+              <w:t>.</w:t>
+            </w:r>
           </w:p>
         </w:tc>
       </w:tr>
@@ -8238,6 +8260,14 @@
                 <w:lang w:eastAsia="es-VE"/>
               </w:rPr>
             </w:pPr>
+            <w:r>
+              <w:rPr>
+                <w:rFonts w:ascii="Montserrat" w:eastAsia="Times New Roman" w:hAnsi="Montserrat" w:cs="Arial"/>
+                <w:color w:val="000000"/>
+                <w:lang w:eastAsia="es-VE"/>
+              </w:rPr>
+              <w:t>Visualización de la página de lugares.</w:t>
+            </w:r>
           </w:p>
         </w:tc>
       </w:tr>
@@ -8344,6 +8374,15 @@
               </w:rPr>
               <w:t xml:space="preserve">1. </w:t>
             </w:r>
+            <w:r>
+              <w:rPr>
+                <w:rFonts w:ascii="Montserrat" w:eastAsia="Times New Roman" w:hAnsi="Montserrat" w:cs="Arial"/>
+                <w:color w:val="000000"/>
+                <w:szCs w:val="24"/>
+                <w:lang w:eastAsia="es-VE"/>
+              </w:rPr>
+              <w:t>El usuario ingresa a la aplicación.</w:t>
+            </w:r>
           </w:p>
         </w:tc>
         <w:tc>
@@ -8401,6 +8440,50 @@
               </w:rPr>
               <w:t xml:space="preserve">2. </w:t>
             </w:r>
+            <w:r>
+              <w:rPr>
+                <w:rFonts w:ascii="Montserrat" w:eastAsia="Times New Roman" w:hAnsi="Montserrat" w:cs="Arial"/>
+                <w:b/>
+                <w:color w:val="000000"/>
+                <w:szCs w:val="24"/>
+                <w:u w:val="single"/>
+                <w:lang w:eastAsia="es-VE"/>
+              </w:rPr>
+              <w:t>Extiende de CU_</w:t>
+            </w:r>
+            <w:r>
+              <w:rPr>
+                <w:rFonts w:ascii="Montserrat" w:eastAsia="Times New Roman" w:hAnsi="Montserrat" w:cs="Arial"/>
+                <w:b/>
+                <w:color w:val="000000"/>
+                <w:szCs w:val="24"/>
+                <w:u w:val="single"/>
+                <w:lang w:eastAsia="es-VE"/>
+              </w:rPr>
+              <w:t>06(</w:t>
+            </w:r>
+            <w:r>
+              <w:rPr>
+                <w:rFonts w:ascii="Montserrat" w:eastAsia="Times New Roman" w:hAnsi="Montserrat" w:cs="Arial"/>
+                <w:b/>
+                <w:color w:val="000000"/>
+                <w:szCs w:val="24"/>
+                <w:u w:val="single"/>
+                <w:lang w:eastAsia="es-VE"/>
+              </w:rPr>
+              <w:t>Visualizar puntaje</w:t>
+            </w:r>
+            <w:r>
+              <w:rPr>
+                <w:rFonts w:ascii="Montserrat" w:eastAsia="Times New Roman" w:hAnsi="Montserrat" w:cs="Arial"/>
+                <w:b/>
+                <w:color w:val="000000"/>
+                <w:szCs w:val="24"/>
+                <w:u w:val="single"/>
+                <w:lang w:eastAsia="es-VE"/>
+              </w:rPr>
+              <w:t>)</w:t>
+            </w:r>
           </w:p>
         </w:tc>
         <w:tc>
@@ -8420,6 +8503,15 @@
                 <w:lang w:eastAsia="es-VE"/>
               </w:rPr>
             </w:pPr>
+            <w:r>
+              <w:rPr>
+                <w:rFonts w:ascii="Montserrat" w:eastAsia="Times New Roman" w:hAnsi="Montserrat" w:cs="Arial"/>
+                <w:color w:val="000000"/>
+                <w:szCs w:val="24"/>
+                <w:lang w:eastAsia="es-VE"/>
+              </w:rPr>
+              <w:t>2.1. El usuario es nuevo.</w:t>
+            </w:r>
           </w:p>
         </w:tc>
       </w:tr>
@@ -8456,7 +8548,140 @@
                 <w:szCs w:val="24"/>
                 <w:lang w:eastAsia="es-VE"/>
               </w:rPr>
+              <w:lastRenderedPageBreak/>
               <w:t xml:space="preserve">3. </w:t>
+            </w:r>
+            <w:r>
+              <w:rPr>
+                <w:rFonts w:ascii="Montserrat" w:eastAsia="Times New Roman" w:hAnsi="Montserrat" w:cs="Arial"/>
+                <w:color w:val="000000"/>
+                <w:szCs w:val="24"/>
+                <w:lang w:eastAsia="es-VE"/>
+              </w:rPr>
+              <w:t>El usuario accede desde el menú a los sitios</w:t>
+            </w:r>
+          </w:p>
+        </w:tc>
+        <w:tc>
+          <w:tcPr>
+            <w:tcW w:w="4499" w:type="dxa"/>
+            <w:gridSpan w:val="2"/>
+            <w:shd w:val="clear" w:color="auto" w:fill="FFFFFF"/>
+          </w:tcPr>
+          <w:p>
+            <w:pPr>
+              <w:shd w:val="clear" w:color="auto" w:fill="FFFFFF"/>
+              <w:spacing w:after="0" w:line="240" w:lineRule="auto"/>
+              <w:rPr>
+                <w:rFonts w:ascii="Montserrat" w:eastAsia="Times New Roman" w:hAnsi="Montserrat" w:cs="Arial"/>
+                <w:color w:val="000000"/>
+                <w:szCs w:val="24"/>
+                <w:lang w:eastAsia="es-VE"/>
+              </w:rPr>
+            </w:pPr>
+          </w:p>
+        </w:tc>
+      </w:tr>
+      <w:tr>
+        <w:tblPrEx>
+          <w:shd w:val="clear" w:color="auto" w:fill="D9D9D9"/>
+        </w:tblPrEx>
+        <w:trPr>
+          <w:gridAfter w:val="1"/>
+          <w:wAfter w:w="32" w:type="dxa"/>
+          <w:trHeight w:val="276"/>
+        </w:trPr>
+        <w:tc>
+          <w:tcPr>
+            <w:tcW w:w="4410" w:type="dxa"/>
+            <w:gridSpan w:val="2"/>
+            <w:shd w:val="clear" w:color="auto" w:fill="FFFFFF"/>
+          </w:tcPr>
+          <w:p>
+            <w:pPr>
+              <w:shd w:val="clear" w:color="auto" w:fill="FFFFFF"/>
+              <w:spacing w:after="0" w:line="240" w:lineRule="auto"/>
+              <w:rPr>
+                <w:rFonts w:ascii="Montserrat" w:eastAsia="Times New Roman" w:hAnsi="Montserrat" w:cs="Arial"/>
+                <w:color w:val="000000"/>
+                <w:szCs w:val="24"/>
+                <w:lang w:eastAsia="es-VE"/>
+              </w:rPr>
+            </w:pPr>
+            <w:r>
+              <w:rPr>
+                <w:rFonts w:ascii="Montserrat" w:eastAsia="Times New Roman" w:hAnsi="Montserrat" w:cs="Arial"/>
+                <w:color w:val="000000"/>
+                <w:szCs w:val="24"/>
+                <w:lang w:eastAsia="es-VE"/>
+              </w:rPr>
+              <w:t xml:space="preserve">4. El sistema muestra </w:t>
+            </w:r>
+            <w:r>
+              <w:rPr>
+                <w:rFonts w:ascii="Montserrat" w:eastAsia="Times New Roman" w:hAnsi="Montserrat" w:cs="Arial"/>
+                <w:color w:val="000000"/>
+                <w:szCs w:val="24"/>
+                <w:lang w:eastAsia="es-VE"/>
+              </w:rPr>
+              <w:t>la página de lugares con convenio.</w:t>
+            </w:r>
+          </w:p>
+        </w:tc>
+        <w:tc>
+          <w:tcPr>
+            <w:tcW w:w="4499" w:type="dxa"/>
+            <w:gridSpan w:val="2"/>
+            <w:shd w:val="clear" w:color="auto" w:fill="FFFFFF"/>
+          </w:tcPr>
+          <w:p>
+            <w:pPr>
+              <w:shd w:val="clear" w:color="auto" w:fill="FFFFFF"/>
+              <w:spacing w:after="0" w:line="240" w:lineRule="auto"/>
+              <w:rPr>
+                <w:rFonts w:ascii="Montserrat" w:eastAsia="Times New Roman" w:hAnsi="Montserrat" w:cs="Arial"/>
+                <w:color w:val="000000"/>
+                <w:szCs w:val="24"/>
+                <w:lang w:eastAsia="es-VE"/>
+              </w:rPr>
+            </w:pPr>
+          </w:p>
+        </w:tc>
+      </w:tr>
+      <w:tr>
+        <w:tblPrEx>
+          <w:shd w:val="clear" w:color="auto" w:fill="D9D9D9"/>
+        </w:tblPrEx>
+        <w:trPr>
+          <w:gridAfter w:val="1"/>
+          <w:wAfter w:w="32" w:type="dxa"/>
+          <w:trHeight w:val="276"/>
+        </w:trPr>
+        <w:tc>
+          <w:tcPr>
+            <w:tcW w:w="4410" w:type="dxa"/>
+            <w:gridSpan w:val="2"/>
+            <w:shd w:val="clear" w:color="auto" w:fill="FFFFFF"/>
+          </w:tcPr>
+          <w:p>
+            <w:pPr>
+              <w:shd w:val="clear" w:color="auto" w:fill="FFFFFF"/>
+              <w:spacing w:after="0" w:line="240" w:lineRule="auto"/>
+              <w:rPr>
+                <w:rFonts w:ascii="Montserrat" w:eastAsia="Times New Roman" w:hAnsi="Montserrat" w:cs="Arial"/>
+                <w:color w:val="000000"/>
+                <w:szCs w:val="24"/>
+                <w:lang w:eastAsia="es-VE"/>
+              </w:rPr>
+            </w:pPr>
+            <w:r>
+              <w:rPr>
+                <w:rFonts w:ascii="Montserrat" w:eastAsia="Times New Roman" w:hAnsi="Montserrat" w:cs="Arial"/>
+                <w:color w:val="000000"/>
+                <w:szCs w:val="24"/>
+                <w:lang w:eastAsia="es-VE"/>
+              </w:rPr>
+              <w:t>5. Fin caso de uso.</w:t>
             </w:r>
           </w:p>
         </w:tc>
@@ -8522,6 +8747,7 @@
         <w:t>Comprar entradas</w:t>
       </w:r>
     </w:p>
+    <w:p/>
     <w:tbl>
       <w:tblPr>
         <w:tblW w:w="0" w:type="auto"/>
@@ -8858,6 +9084,49 @@
                 <w:lang w:eastAsia="es-VE"/>
               </w:rPr>
             </w:pPr>
+            <w:r>
+              <w:rPr>
+                <w:rFonts w:ascii="Montserrat" w:eastAsia="Times New Roman" w:hAnsi="Montserrat" w:cs="Arial"/>
+                <w:color w:val="000000"/>
+                <w:lang w:eastAsia="es-VE"/>
+              </w:rPr>
+              <w:t>El usuario debe e</w:t>
+            </w:r>
+            <w:r>
+              <w:rPr>
+                <w:rFonts w:ascii="Montserrat" w:eastAsia="Times New Roman" w:hAnsi="Montserrat" w:cs="Arial"/>
+                <w:color w:val="000000"/>
+                <w:lang w:eastAsia="es-VE"/>
+              </w:rPr>
+              <w:t>star autenticado en el sistema.</w:t>
+            </w:r>
+          </w:p>
+          <w:p>
+            <w:pPr>
+              <w:shd w:val="clear" w:color="auto" w:fill="FFFFFF"/>
+              <w:spacing w:after="0" w:line="240" w:lineRule="auto"/>
+              <w:rPr>
+                <w:rFonts w:ascii="Montserrat" w:eastAsia="Times New Roman" w:hAnsi="Montserrat" w:cs="Arial"/>
+                <w:color w:val="000000"/>
+                <w:lang w:eastAsia="es-VE"/>
+              </w:rPr>
+            </w:pPr>
+            <w:r>
+              <w:rPr>
+                <w:rFonts w:ascii="Montserrat" w:eastAsia="Times New Roman" w:hAnsi="Montserrat" w:cs="Arial"/>
+                <w:color w:val="000000"/>
+                <w:lang w:eastAsia="es-VE"/>
+              </w:rPr>
+              <w:t>El usuario debe</w:t>
+            </w:r>
+            <w:r>
+              <w:rPr>
+                <w:rFonts w:ascii="Montserrat" w:eastAsia="Times New Roman" w:hAnsi="Montserrat" w:cs="Arial"/>
+                <w:color w:val="000000"/>
+                <w:lang w:eastAsia="es-VE"/>
+              </w:rPr>
+              <w:t xml:space="preserve"> contar con los puntos suficientes para adquirir entradas.</w:t>
+            </w:r>
           </w:p>
         </w:tc>
       </w:tr>
@@ -8911,12 +9180,25 @@
               <w:rPr>
                 <w:rFonts w:ascii="Montserrat" w:eastAsia="Times New Roman" w:hAnsi="Montserrat" w:cs="Arial"/>
                 <w:color w:val="000000"/>
-                <w:u w:val="single"/>
-                <w:lang w:eastAsia="es-VE"/>
-              </w:rPr>
-            </w:pPr>
-            <w:bookmarkStart w:id="1" w:name="_GoBack"/>
-            <w:bookmarkEnd w:id="1"/>
+                <w:lang w:eastAsia="es-VE"/>
+              </w:rPr>
+            </w:pPr>
+            <w:r>
+              <w:rPr>
+                <w:rFonts w:ascii="Montserrat" w:eastAsia="Times New Roman" w:hAnsi="Montserrat" w:cs="Arial"/>
+                <w:color w:val="000000"/>
+                <w:lang w:eastAsia="es-VE"/>
+              </w:rPr>
+              <w:t xml:space="preserve">El usuario </w:t>
+            </w:r>
+            <w:r>
+              <w:rPr>
+                <w:rFonts w:ascii="Montserrat" w:eastAsia="Times New Roman" w:hAnsi="Montserrat" w:cs="Arial"/>
+                <w:color w:val="000000"/>
+                <w:lang w:eastAsia="es-VE"/>
+              </w:rPr>
+              <w:t>adquiere las entradas.</w:t>
+            </w:r>
           </w:p>
         </w:tc>
       </w:tr>
@@ -8964,6 +9246,14 @@
                 <w:lang w:eastAsia="es-VE"/>
               </w:rPr>
             </w:pPr>
+            <w:r>
+              <w:rPr>
+                <w:rFonts w:ascii="Montserrat" w:eastAsia="Times New Roman" w:hAnsi="Montserrat" w:cs="Arial"/>
+                <w:color w:val="000000"/>
+                <w:lang w:eastAsia="es-VE"/>
+              </w:rPr>
+              <w:t>Comprar entradas a sitio.</w:t>
+            </w:r>
           </w:p>
         </w:tc>
       </w:tr>
@@ -9068,8 +9358,16 @@
                 <w:szCs w:val="24"/>
                 <w:lang w:eastAsia="es-VE"/>
               </w:rPr>
-              <w:lastRenderedPageBreak/>
               <w:t xml:space="preserve">1. </w:t>
+            </w:r>
+            <w:r>
+              <w:rPr>
+                <w:rFonts w:ascii="Montserrat" w:eastAsia="Times New Roman" w:hAnsi="Montserrat" w:cs="Arial"/>
+                <w:color w:val="000000"/>
+                <w:szCs w:val="24"/>
+                <w:lang w:eastAsia="es-VE"/>
+              </w:rPr>
+              <w:t>El usuario ingresa a la aplicación.</w:t>
             </w:r>
           </w:p>
         </w:tc>
@@ -9100,7 +9398,7 @@
         <w:trPr>
           <w:gridAfter w:val="1"/>
           <w:wAfter w:w="32" w:type="dxa"/>
-          <w:trHeight w:val="265"/>
+          <w:trHeight w:val="548"/>
         </w:trPr>
         <w:tc>
           <w:tcPr>
@@ -9127,6 +9425,72 @@
                 <w:lang w:eastAsia="es-VE"/>
               </w:rPr>
               <w:t xml:space="preserve">2. </w:t>
+            </w:r>
+            <w:r>
+              <w:rPr>
+                <w:rFonts w:ascii="Montserrat" w:eastAsia="Times New Roman" w:hAnsi="Montserrat" w:cs="Arial"/>
+                <w:b/>
+                <w:color w:val="000000"/>
+                <w:szCs w:val="24"/>
+                <w:u w:val="single"/>
+                <w:lang w:eastAsia="es-VE"/>
+              </w:rPr>
+              <w:t>Extiende de CU_</w:t>
+            </w:r>
+            <w:r>
+              <w:rPr>
+                <w:rFonts w:ascii="Montserrat" w:eastAsia="Times New Roman" w:hAnsi="Montserrat" w:cs="Arial"/>
+                <w:b/>
+                <w:color w:val="000000"/>
+                <w:szCs w:val="24"/>
+                <w:u w:val="single"/>
+                <w:lang w:eastAsia="es-VE"/>
+              </w:rPr>
+              <w:t>07</w:t>
+            </w:r>
+            <w:r>
+              <w:rPr>
+                <w:rFonts w:ascii="Montserrat" w:eastAsia="Times New Roman" w:hAnsi="Montserrat" w:cs="Arial"/>
+                <w:b/>
+                <w:color w:val="000000"/>
+                <w:szCs w:val="24"/>
+                <w:u w:val="single"/>
+                <w:lang w:eastAsia="es-VE"/>
+              </w:rPr>
+              <w:t xml:space="preserve"> </w:t>
+            </w:r>
+            <w:r>
+              <w:rPr>
+                <w:rFonts w:ascii="Montserrat" w:eastAsia="Times New Roman" w:hAnsi="Montserrat" w:cs="Arial"/>
+                <w:b/>
+                <w:color w:val="000000"/>
+                <w:szCs w:val="24"/>
+                <w:u w:val="single"/>
+                <w:lang w:eastAsia="es-VE"/>
+              </w:rPr>
+              <w:t>(</w:t>
+            </w:r>
+            <w:r>
+              <w:rPr>
+                <w:rFonts w:ascii="Montserrat" w:eastAsia="Times New Roman" w:hAnsi="Montserrat" w:cs="Arial"/>
+                <w:b/>
+                <w:color w:val="000000"/>
+                <w:szCs w:val="24"/>
+                <w:u w:val="single"/>
+                <w:lang w:eastAsia="es-VE"/>
+              </w:rPr>
+              <w:t xml:space="preserve">Visualizar </w:t>
+            </w:r>
+            <w:r>
+              <w:rPr>
+                <w:rFonts w:ascii="Montserrat" w:eastAsia="Times New Roman" w:hAnsi="Montserrat" w:cs="Arial"/>
+                <w:b/>
+                <w:color w:val="000000"/>
+                <w:szCs w:val="24"/>
+                <w:u w:val="single"/>
+                <w:lang w:eastAsia="es-VE"/>
+              </w:rPr>
+              <w:t>lugares).</w:t>
             </w:r>
           </w:p>
         </w:tc>
@@ -9183,7 +9547,52 @@
                 <w:szCs w:val="24"/>
                 <w:lang w:eastAsia="es-VE"/>
               </w:rPr>
-              <w:t xml:space="preserve">3. </w:t>
+              <w:t xml:space="preserve">3. El sistema </w:t>
+            </w:r>
+            <w:r>
+              <w:rPr>
+                <w:rFonts w:ascii="Montserrat" w:eastAsia="Times New Roman" w:hAnsi="Montserrat" w:cs="Arial"/>
+                <w:color w:val="000000"/>
+                <w:szCs w:val="24"/>
+                <w:lang w:eastAsia="es-VE"/>
+              </w:rPr>
+              <w:t>valida</w:t>
+            </w:r>
+            <w:r>
+              <w:rPr>
+                <w:rFonts w:ascii="Montserrat" w:eastAsia="Times New Roman" w:hAnsi="Montserrat" w:cs="Arial"/>
+                <w:color w:val="000000"/>
+                <w:szCs w:val="24"/>
+                <w:lang w:eastAsia="es-VE"/>
+              </w:rPr>
+              <w:t xml:space="preserve"> s</w:t>
+            </w:r>
+            <w:r>
+              <w:rPr>
+                <w:rFonts w:ascii="Montserrat" w:eastAsia="Times New Roman" w:hAnsi="Montserrat" w:cs="Arial"/>
+                <w:color w:val="000000"/>
+                <w:szCs w:val="24"/>
+                <w:lang w:eastAsia="es-VE"/>
+              </w:rPr>
+              <w:t xml:space="preserve">í </w:t>
+            </w:r>
+            <w:r>
+              <w:rPr>
+                <w:rFonts w:ascii="Montserrat" w:eastAsia="Times New Roman" w:hAnsi="Montserrat" w:cs="Arial"/>
+                <w:color w:val="000000"/>
+                <w:szCs w:val="24"/>
+                <w:lang w:eastAsia="es-VE"/>
+              </w:rPr>
+              <w:t>el usuario tiene</w:t>
+            </w:r>
+            <w:r>
+              <w:rPr>
+                <w:rFonts w:ascii="Montserrat" w:eastAsia="Times New Roman" w:hAnsi="Montserrat" w:cs="Arial"/>
+                <w:color w:val="000000"/>
+                <w:szCs w:val="24"/>
+                <w:lang w:eastAsia="es-VE"/>
+              </w:rPr>
+              <w:t xml:space="preserve"> puntos.</w:t>
             </w:r>
           </w:p>
         </w:tc>
@@ -9204,10 +9613,305 @@
                 <w:lang w:eastAsia="es-VE"/>
               </w:rPr>
             </w:pPr>
+            <w:r>
+              <w:rPr>
+                <w:rFonts w:ascii="Montserrat" w:eastAsia="Times New Roman" w:hAnsi="Montserrat" w:cs="Arial"/>
+                <w:color w:val="000000"/>
+                <w:szCs w:val="24"/>
+                <w:lang w:eastAsia="es-VE"/>
+              </w:rPr>
+              <w:t>3.1. El usuario es nuevo y aún no ha ganado puntos.</w:t>
+            </w:r>
+          </w:p>
+        </w:tc>
+      </w:tr>
+      <w:tr>
+        <w:tblPrEx>
+          <w:shd w:val="clear" w:color="auto" w:fill="D9D9D9"/>
+        </w:tblPrEx>
+        <w:trPr>
+          <w:gridAfter w:val="1"/>
+          <w:wAfter w:w="32" w:type="dxa"/>
+          <w:trHeight w:val="276"/>
+        </w:trPr>
+        <w:tc>
+          <w:tcPr>
+            <w:tcW w:w="4410" w:type="dxa"/>
+            <w:gridSpan w:val="2"/>
+            <w:shd w:val="clear" w:color="auto" w:fill="FFFFFF"/>
+          </w:tcPr>
+          <w:p>
+            <w:pPr>
+              <w:shd w:val="clear" w:color="auto" w:fill="FFFFFF"/>
+              <w:spacing w:after="0" w:line="240" w:lineRule="auto"/>
+              <w:rPr>
+                <w:rFonts w:ascii="Montserrat" w:eastAsia="Times New Roman" w:hAnsi="Montserrat" w:cs="Arial"/>
+                <w:color w:val="000000"/>
+                <w:szCs w:val="24"/>
+                <w:lang w:eastAsia="es-VE"/>
+              </w:rPr>
+            </w:pPr>
+            <w:r>
+              <w:rPr>
+                <w:rFonts w:ascii="Montserrat" w:eastAsia="Times New Roman" w:hAnsi="Montserrat" w:cs="Arial"/>
+                <w:color w:val="000000"/>
+                <w:szCs w:val="24"/>
+                <w:lang w:eastAsia="es-VE"/>
+              </w:rPr>
+              <w:t xml:space="preserve">4. El usuario selecciona el lugar </w:t>
+            </w:r>
+            <w:r>
+              <w:rPr>
+                <w:rFonts w:ascii="Montserrat" w:eastAsia="Times New Roman" w:hAnsi="Montserrat" w:cs="Arial"/>
+                <w:color w:val="000000"/>
+                <w:szCs w:val="24"/>
+                <w:lang w:eastAsia="es-VE"/>
+              </w:rPr>
+              <w:t>y la cantidad de entradas que desee comprar.</w:t>
+            </w:r>
+          </w:p>
+        </w:tc>
+        <w:tc>
+          <w:tcPr>
+            <w:tcW w:w="4499" w:type="dxa"/>
+            <w:gridSpan w:val="2"/>
+            <w:shd w:val="clear" w:color="auto" w:fill="FFFFFF"/>
+          </w:tcPr>
+          <w:p>
+            <w:pPr>
+              <w:shd w:val="clear" w:color="auto" w:fill="FFFFFF"/>
+              <w:spacing w:after="0" w:line="240" w:lineRule="auto"/>
+              <w:rPr>
+                <w:rFonts w:ascii="Montserrat" w:eastAsia="Times New Roman" w:hAnsi="Montserrat" w:cs="Arial"/>
+                <w:color w:val="000000"/>
+                <w:szCs w:val="24"/>
+                <w:lang w:eastAsia="es-VE"/>
+              </w:rPr>
+            </w:pPr>
+            <w:r>
+              <w:rPr>
+                <w:rFonts w:ascii="Montserrat" w:eastAsia="Times New Roman" w:hAnsi="Montserrat" w:cs="Arial"/>
+                <w:color w:val="000000"/>
+                <w:szCs w:val="24"/>
+                <w:lang w:eastAsia="es-VE"/>
+              </w:rPr>
+              <w:t>4.1. El usuario no tiene los puntos suficientes.</w:t>
+            </w:r>
+          </w:p>
+        </w:tc>
+      </w:tr>
+      <w:tr>
+        <w:tblPrEx>
+          <w:shd w:val="clear" w:color="auto" w:fill="D9D9D9"/>
+        </w:tblPrEx>
+        <w:trPr>
+          <w:gridAfter w:val="1"/>
+          <w:wAfter w:w="32" w:type="dxa"/>
+          <w:trHeight w:val="276"/>
+        </w:trPr>
+        <w:tc>
+          <w:tcPr>
+            <w:tcW w:w="4410" w:type="dxa"/>
+            <w:gridSpan w:val="2"/>
+            <w:shd w:val="clear" w:color="auto" w:fill="FFFFFF"/>
+          </w:tcPr>
+          <w:p>
+            <w:pPr>
+              <w:shd w:val="clear" w:color="auto" w:fill="FFFFFF"/>
+              <w:spacing w:after="0" w:line="240" w:lineRule="auto"/>
+              <w:rPr>
+                <w:rFonts w:ascii="Montserrat" w:eastAsia="Times New Roman" w:hAnsi="Montserrat" w:cs="Arial"/>
+                <w:color w:val="000000"/>
+                <w:szCs w:val="24"/>
+                <w:lang w:eastAsia="es-VE"/>
+              </w:rPr>
+            </w:pPr>
+            <w:r>
+              <w:rPr>
+                <w:rFonts w:ascii="Montserrat" w:eastAsia="Times New Roman" w:hAnsi="Montserrat" w:cs="Arial"/>
+                <w:color w:val="000000"/>
+                <w:szCs w:val="24"/>
+                <w:lang w:eastAsia="es-VE"/>
+              </w:rPr>
+              <w:t xml:space="preserve">5. </w:t>
+            </w:r>
+            <w:r>
+              <w:rPr>
+                <w:rFonts w:ascii="Montserrat" w:eastAsia="Times New Roman" w:hAnsi="Montserrat" w:cs="Arial"/>
+                <w:color w:val="000000"/>
+                <w:szCs w:val="24"/>
+                <w:lang w:eastAsia="es-VE"/>
+              </w:rPr>
+              <w:t>El usuario oprime el botón de comprar.</w:t>
+            </w:r>
+          </w:p>
+        </w:tc>
+        <w:tc>
+          <w:tcPr>
+            <w:tcW w:w="4499" w:type="dxa"/>
+            <w:gridSpan w:val="2"/>
+            <w:shd w:val="clear" w:color="auto" w:fill="FFFFFF"/>
+          </w:tcPr>
+          <w:p>
+            <w:pPr>
+              <w:shd w:val="clear" w:color="auto" w:fill="FFFFFF"/>
+              <w:spacing w:after="0" w:line="240" w:lineRule="auto"/>
+              <w:rPr>
+                <w:rFonts w:ascii="Montserrat" w:eastAsia="Times New Roman" w:hAnsi="Montserrat" w:cs="Arial"/>
+                <w:color w:val="000000"/>
+                <w:szCs w:val="24"/>
+                <w:lang w:eastAsia="es-VE"/>
+              </w:rPr>
+            </w:pPr>
+            <w:r>
+              <w:rPr>
+                <w:rFonts w:ascii="Montserrat" w:eastAsia="Times New Roman" w:hAnsi="Montserrat" w:cs="Arial"/>
+                <w:color w:val="000000"/>
+                <w:szCs w:val="24"/>
+                <w:lang w:eastAsia="es-VE"/>
+              </w:rPr>
+              <w:t>5. El sistema no permite la compra por falta de fondos.</w:t>
+            </w:r>
+          </w:p>
+        </w:tc>
+      </w:tr>
+      <w:tr>
+        <w:tblPrEx>
+          <w:shd w:val="clear" w:color="auto" w:fill="D9D9D9"/>
+        </w:tblPrEx>
+        <w:trPr>
+          <w:gridAfter w:val="1"/>
+          <w:wAfter w:w="32" w:type="dxa"/>
+          <w:trHeight w:val="276"/>
+        </w:trPr>
+        <w:tc>
+          <w:tcPr>
+            <w:tcW w:w="4410" w:type="dxa"/>
+            <w:gridSpan w:val="2"/>
+            <w:shd w:val="clear" w:color="auto" w:fill="FFFFFF"/>
+          </w:tcPr>
+          <w:p>
+            <w:pPr>
+              <w:shd w:val="clear" w:color="auto" w:fill="FFFFFF"/>
+              <w:spacing w:after="0" w:line="240" w:lineRule="auto"/>
+              <w:rPr>
+                <w:rFonts w:ascii="Montserrat" w:eastAsia="Times New Roman" w:hAnsi="Montserrat" w:cs="Arial"/>
+                <w:color w:val="000000"/>
+                <w:szCs w:val="24"/>
+                <w:lang w:eastAsia="es-VE"/>
+              </w:rPr>
+            </w:pPr>
+            <w:r>
+              <w:rPr>
+                <w:rFonts w:ascii="Montserrat" w:eastAsia="Times New Roman" w:hAnsi="Montserrat" w:cs="Arial"/>
+                <w:color w:val="000000"/>
+                <w:szCs w:val="24"/>
+                <w:lang w:eastAsia="es-VE"/>
+              </w:rPr>
+              <w:t>6. El sistema descuenta los puntos y descarga las entradas.</w:t>
+            </w:r>
+          </w:p>
+        </w:tc>
+        <w:tc>
+          <w:tcPr>
+            <w:tcW w:w="4499" w:type="dxa"/>
+            <w:gridSpan w:val="2"/>
+            <w:shd w:val="clear" w:color="auto" w:fill="FFFFFF"/>
+          </w:tcPr>
+          <w:p>
+            <w:pPr>
+              <w:shd w:val="clear" w:color="auto" w:fill="FFFFFF"/>
+              <w:spacing w:after="0" w:line="240" w:lineRule="auto"/>
+              <w:rPr>
+                <w:rFonts w:ascii="Montserrat" w:eastAsia="Times New Roman" w:hAnsi="Montserrat" w:cs="Arial"/>
+                <w:color w:val="000000"/>
+                <w:szCs w:val="24"/>
+                <w:lang w:eastAsia="es-VE"/>
+              </w:rPr>
+            </w:pPr>
+          </w:p>
+        </w:tc>
+      </w:tr>
+      <w:tr>
+        <w:tblPrEx>
+          <w:shd w:val="clear" w:color="auto" w:fill="D9D9D9"/>
+        </w:tblPrEx>
+        <w:trPr>
+          <w:gridAfter w:val="1"/>
+          <w:wAfter w:w="32" w:type="dxa"/>
+          <w:trHeight w:val="276"/>
+        </w:trPr>
+        <w:tc>
+          <w:tcPr>
+            <w:tcW w:w="4410" w:type="dxa"/>
+            <w:gridSpan w:val="2"/>
+            <w:shd w:val="clear" w:color="auto" w:fill="FFFFFF"/>
+          </w:tcPr>
+          <w:p>
+            <w:pPr>
+              <w:shd w:val="clear" w:color="auto" w:fill="FFFFFF"/>
+              <w:spacing w:after="0" w:line="240" w:lineRule="auto"/>
+              <w:rPr>
+                <w:rFonts w:ascii="Montserrat" w:eastAsia="Times New Roman" w:hAnsi="Montserrat" w:cs="Arial"/>
+                <w:color w:val="000000"/>
+                <w:szCs w:val="24"/>
+                <w:lang w:eastAsia="es-VE"/>
+              </w:rPr>
+            </w:pPr>
+            <w:r>
+              <w:rPr>
+                <w:rFonts w:ascii="Montserrat" w:eastAsia="Times New Roman" w:hAnsi="Montserrat" w:cs="Arial"/>
+                <w:color w:val="000000"/>
+                <w:szCs w:val="24"/>
+                <w:lang w:eastAsia="es-VE"/>
+              </w:rPr>
+              <w:t xml:space="preserve">7. </w:t>
+            </w:r>
+            <w:r>
+              <w:rPr>
+                <w:rFonts w:ascii="Montserrat" w:eastAsia="Times New Roman" w:hAnsi="Montserrat" w:cs="Arial"/>
+                <w:color w:val="000000"/>
+                <w:szCs w:val="24"/>
+                <w:lang w:eastAsia="es-VE"/>
+              </w:rPr>
+              <w:t>Fin caso de uso.</w:t>
+            </w:r>
+          </w:p>
+        </w:tc>
+        <w:tc>
+          <w:tcPr>
+            <w:tcW w:w="4499" w:type="dxa"/>
+            <w:gridSpan w:val="2"/>
+            <w:shd w:val="clear" w:color="auto" w:fill="FFFFFF"/>
+          </w:tcPr>
+          <w:p>
+            <w:pPr>
+              <w:shd w:val="clear" w:color="auto" w:fill="FFFFFF"/>
+              <w:spacing w:after="0" w:line="240" w:lineRule="auto"/>
+              <w:rPr>
+                <w:rFonts w:ascii="Montserrat" w:eastAsia="Times New Roman" w:hAnsi="Montserrat" w:cs="Arial"/>
+                <w:color w:val="000000"/>
+                <w:szCs w:val="24"/>
+                <w:lang w:eastAsia="es-VE"/>
+              </w:rPr>
+            </w:pPr>
           </w:p>
         </w:tc>
       </w:tr>
     </w:tbl>
+    <w:p>
+      <w:pPr>
+        <w:pStyle w:val="Ttulo2"/>
+        <w:rPr>
+          <w:rFonts w:ascii="Montserrat" w:eastAsia="Times New Roman" w:hAnsi="Montserrat" w:cs="Times New Roman"/>
+          <w:bCs/>
+          <w:color w:val="365F91"/>
+          <w:kern w:val="36"/>
+          <w:sz w:val="22"/>
+          <w:szCs w:val="22"/>
+        </w:rPr>
+      </w:pPr>
+    </w:p>
     <w:p>
       <w:pPr>
         <w:pStyle w:val="Ttulo2"/>
@@ -9247,6 +9951,7 @@
         <w:t xml:space="preserve"> jugando</w:t>
       </w:r>
     </w:p>
+    <w:p/>
     <w:tbl>
       <w:tblPr>
         <w:tblW w:w="0" w:type="auto"/>
@@ -9265,8 +9970,7 @@
         <w:gridCol w:w="1871"/>
         <w:gridCol w:w="2539"/>
         <w:gridCol w:w="1538"/>
-        <w:gridCol w:w="2961"/>
-        <w:gridCol w:w="32"/>
+        <w:gridCol w:w="3052"/>
       </w:tblGrid>
       <w:tr>
         <w:tc>
@@ -9332,8 +10036,7 @@
         </w:tc>
         <w:tc>
           <w:tcPr>
-            <w:tcW w:w="2993" w:type="dxa"/>
-            <w:gridSpan w:val="2"/>
+            <w:tcW w:w="3052" w:type="dxa"/>
             <w:shd w:val="clear" w:color="auto" w:fill="auto"/>
           </w:tcPr>
           <w:p>
@@ -9404,8 +10107,8 @@
         </w:tc>
         <w:tc>
           <w:tcPr>
-            <w:tcW w:w="7070" w:type="dxa"/>
-            <w:gridSpan w:val="4"/>
+            <w:tcW w:w="7129" w:type="dxa"/>
+            <w:gridSpan w:val="3"/>
             <w:shd w:val="clear" w:color="auto" w:fill="auto"/>
           </w:tcPr>
           <w:p>
@@ -9459,8 +10162,8 @@
         </w:tc>
         <w:tc>
           <w:tcPr>
-            <w:tcW w:w="7070" w:type="dxa"/>
-            <w:gridSpan w:val="4"/>
+            <w:tcW w:w="7129" w:type="dxa"/>
+            <w:gridSpan w:val="3"/>
             <w:shd w:val="clear" w:color="auto" w:fill="auto"/>
           </w:tcPr>
           <w:p>
@@ -9514,8 +10217,8 @@
         </w:tc>
         <w:tc>
           <w:tcPr>
-            <w:tcW w:w="7070" w:type="dxa"/>
-            <w:gridSpan w:val="4"/>
+            <w:tcW w:w="7129" w:type="dxa"/>
+            <w:gridSpan w:val="3"/>
             <w:shd w:val="clear" w:color="auto" w:fill="auto"/>
           </w:tcPr>
           <w:p>
@@ -9577,20 +10280,36 @@
         </w:tc>
         <w:tc>
           <w:tcPr>
-            <w:tcW w:w="7070" w:type="dxa"/>
-            <w:gridSpan w:val="4"/>
-            <w:shd w:val="clear" w:color="auto" w:fill="auto"/>
-          </w:tcPr>
-          <w:p>
-            <w:pPr>
-              <w:shd w:val="clear" w:color="auto" w:fill="FFFFFF"/>
-              <w:spacing w:after="0" w:line="240" w:lineRule="auto"/>
-              <w:rPr>
-                <w:rFonts w:ascii="Montserrat" w:eastAsia="Times New Roman" w:hAnsi="Montserrat" w:cs="Arial"/>
-                <w:color w:val="000000"/>
-                <w:lang w:eastAsia="es-VE"/>
-              </w:rPr>
-            </w:pPr>
+            <w:tcW w:w="7129" w:type="dxa"/>
+            <w:gridSpan w:val="3"/>
+            <w:shd w:val="clear" w:color="auto" w:fill="auto"/>
+          </w:tcPr>
+          <w:p>
+            <w:pPr>
+              <w:shd w:val="clear" w:color="auto" w:fill="FFFFFF"/>
+              <w:spacing w:after="0" w:line="240" w:lineRule="auto"/>
+              <w:rPr>
+                <w:rFonts w:ascii="Montserrat" w:eastAsia="Times New Roman" w:hAnsi="Montserrat" w:cs="Arial"/>
+                <w:color w:val="000000"/>
+                <w:lang w:eastAsia="es-VE"/>
+              </w:rPr>
+            </w:pPr>
+            <w:r>
+              <w:rPr>
+                <w:rFonts w:ascii="Montserrat" w:eastAsia="Times New Roman" w:hAnsi="Montserrat" w:cs="Arial"/>
+                <w:color w:val="000000"/>
+                <w:lang w:eastAsia="es-VE"/>
+              </w:rPr>
+              <w:t>El usuario debe e</w:t>
+            </w:r>
+            <w:r>
+              <w:rPr>
+                <w:rFonts w:ascii="Montserrat" w:eastAsia="Times New Roman" w:hAnsi="Montserrat" w:cs="Arial"/>
+                <w:color w:val="000000"/>
+                <w:lang w:eastAsia="es-VE"/>
+              </w:rPr>
+              <w:t>star autenticado en el sistema.</w:t>
+            </w:r>
           </w:p>
         </w:tc>
       </w:tr>
@@ -9633,20 +10352,36 @@
         </w:tc>
         <w:tc>
           <w:tcPr>
-            <w:tcW w:w="7070" w:type="dxa"/>
-            <w:gridSpan w:val="4"/>
-            <w:shd w:val="clear" w:color="auto" w:fill="auto"/>
-          </w:tcPr>
-          <w:p>
-            <w:pPr>
-              <w:shd w:val="clear" w:color="auto" w:fill="FFFFFF"/>
-              <w:spacing w:after="0" w:line="240" w:lineRule="auto"/>
-              <w:rPr>
-                <w:rFonts w:ascii="Montserrat" w:eastAsia="Times New Roman" w:hAnsi="Montserrat" w:cs="Arial"/>
-                <w:color w:val="000000"/>
-                <w:lang w:eastAsia="es-VE"/>
-              </w:rPr>
-            </w:pPr>
+            <w:tcW w:w="7129" w:type="dxa"/>
+            <w:gridSpan w:val="3"/>
+            <w:shd w:val="clear" w:color="auto" w:fill="auto"/>
+          </w:tcPr>
+          <w:p>
+            <w:pPr>
+              <w:shd w:val="clear" w:color="auto" w:fill="FFFFFF"/>
+              <w:spacing w:after="0" w:line="240" w:lineRule="auto"/>
+              <w:rPr>
+                <w:rFonts w:ascii="Montserrat" w:eastAsia="Times New Roman" w:hAnsi="Montserrat" w:cs="Arial"/>
+                <w:color w:val="000000"/>
+                <w:lang w:eastAsia="es-VE"/>
+              </w:rPr>
+            </w:pPr>
+            <w:r>
+              <w:rPr>
+                <w:rFonts w:ascii="Montserrat" w:eastAsia="Times New Roman" w:hAnsi="Montserrat" w:cs="Arial"/>
+                <w:color w:val="000000"/>
+                <w:lang w:eastAsia="es-VE"/>
+              </w:rPr>
+              <w:t>El usuario debe</w:t>
+            </w:r>
+            <w:r>
+              <w:rPr>
+                <w:rFonts w:ascii="Montserrat" w:eastAsia="Times New Roman" w:hAnsi="Montserrat" w:cs="Arial"/>
+                <w:color w:val="000000"/>
+                <w:lang w:eastAsia="es-VE"/>
+              </w:rPr>
+              <w:t xml:space="preserve"> almacenar los puntos jugando.</w:t>
+            </w:r>
           </w:p>
         </w:tc>
       </w:tr>
@@ -9680,20 +10415,44 @@
         </w:tc>
         <w:tc>
           <w:tcPr>
-            <w:tcW w:w="7070" w:type="dxa"/>
-            <w:gridSpan w:val="4"/>
-            <w:shd w:val="clear" w:color="auto" w:fill="auto"/>
-          </w:tcPr>
-          <w:p>
-            <w:pPr>
-              <w:shd w:val="clear" w:color="auto" w:fill="FFFFFF"/>
-              <w:spacing w:after="0" w:line="240" w:lineRule="auto"/>
-              <w:rPr>
-                <w:rFonts w:ascii="Montserrat" w:eastAsia="Times New Roman" w:hAnsi="Montserrat" w:cs="Arial"/>
-                <w:color w:val="000000"/>
-                <w:lang w:eastAsia="es-VE"/>
-              </w:rPr>
-            </w:pPr>
+            <w:tcW w:w="7129" w:type="dxa"/>
+            <w:gridSpan w:val="3"/>
+            <w:shd w:val="clear" w:color="auto" w:fill="auto"/>
+          </w:tcPr>
+          <w:p>
+            <w:pPr>
+              <w:shd w:val="clear" w:color="auto" w:fill="FFFFFF"/>
+              <w:spacing w:after="0" w:line="240" w:lineRule="auto"/>
+              <w:rPr>
+                <w:rFonts w:ascii="Montserrat" w:eastAsia="Times New Roman" w:hAnsi="Montserrat" w:cs="Arial"/>
+                <w:color w:val="000000"/>
+                <w:lang w:eastAsia="es-VE"/>
+              </w:rPr>
+            </w:pPr>
+            <w:r>
+              <w:rPr>
+                <w:rFonts w:ascii="Montserrat" w:eastAsia="Times New Roman" w:hAnsi="Montserrat" w:cs="Arial"/>
+                <w:color w:val="000000"/>
+                <w:lang w:eastAsia="es-VE"/>
+              </w:rPr>
+              <w:t>Obtención de puntos por aprobar el nivel</w:t>
+            </w:r>
+            <w:r>
+              <w:rPr>
+                <w:rFonts w:ascii="Montserrat" w:eastAsia="Times New Roman" w:hAnsi="Montserrat" w:cs="Arial"/>
+                <w:color w:val="000000"/>
+                <w:lang w:eastAsia="es-VE"/>
+              </w:rPr>
+              <w:t xml:space="preserve"> del juego</w:t>
+            </w:r>
+            <w:r>
+              <w:rPr>
+                <w:rFonts w:ascii="Montserrat" w:eastAsia="Times New Roman" w:hAnsi="Montserrat" w:cs="Arial"/>
+                <w:color w:val="000000"/>
+                <w:lang w:eastAsia="es-VE"/>
+              </w:rPr>
+              <w:t xml:space="preserve">. </w:t>
+            </w:r>
           </w:p>
         </w:tc>
       </w:tr>
@@ -9702,8 +10461,6 @@
           <w:shd w:val="clear" w:color="auto" w:fill="D9D9D9"/>
         </w:tblPrEx>
         <w:trPr>
-          <w:gridAfter w:val="1"/>
-          <w:wAfter w:w="32" w:type="dxa"/>
           <w:trHeight w:val="265"/>
         </w:trPr>
         <w:tc>
@@ -9737,7 +10494,7 @@
         </w:tc>
         <w:tc>
           <w:tcPr>
-            <w:tcW w:w="4499" w:type="dxa"/>
+            <w:tcW w:w="4590" w:type="dxa"/>
             <w:gridSpan w:val="2"/>
             <w:shd w:val="clear" w:color="auto" w:fill="D9D9D9"/>
           </w:tcPr>
@@ -9770,8 +10527,6 @@
           <w:shd w:val="clear" w:color="auto" w:fill="D9D9D9"/>
         </w:tblPrEx>
         <w:trPr>
-          <w:gridAfter w:val="1"/>
-          <w:wAfter w:w="32" w:type="dxa"/>
           <w:trHeight w:val="265"/>
         </w:trPr>
         <w:tc>
@@ -9800,11 +10555,20 @@
               </w:rPr>
               <w:t xml:space="preserve">1. </w:t>
             </w:r>
-          </w:p>
-        </w:tc>
-        <w:tc>
-          <w:tcPr>
-            <w:tcW w:w="4499" w:type="dxa"/>
+            <w:r>
+              <w:rPr>
+                <w:rFonts w:ascii="Montserrat" w:eastAsia="Times New Roman" w:hAnsi="Montserrat" w:cs="Arial"/>
+                <w:color w:val="000000"/>
+                <w:szCs w:val="24"/>
+                <w:lang w:eastAsia="es-VE"/>
+              </w:rPr>
+              <w:t>El usuario ingresa a la aplicación.</w:t>
+            </w:r>
+          </w:p>
+        </w:tc>
+        <w:tc>
+          <w:tcPr>
+            <w:tcW w:w="4590" w:type="dxa"/>
             <w:gridSpan w:val="2"/>
             <w:shd w:val="clear" w:color="auto" w:fill="FFFFFF"/>
           </w:tcPr>
@@ -9827,8 +10591,6 @@
           <w:shd w:val="clear" w:color="auto" w:fill="D9D9D9"/>
         </w:tblPrEx>
         <w:trPr>
-          <w:gridAfter w:val="1"/>
-          <w:wAfter w:w="32" w:type="dxa"/>
           <w:trHeight w:val="265"/>
         </w:trPr>
         <w:tc>
@@ -9855,13 +10617,25 @@
                 <w:szCs w:val="24"/>
                 <w:lang w:eastAsia="es-VE"/>
               </w:rPr>
+              <w:lastRenderedPageBreak/>
               <w:t xml:space="preserve">2. </w:t>
             </w:r>
-          </w:p>
-        </w:tc>
-        <w:tc>
-          <w:tcPr>
-            <w:tcW w:w="4499" w:type="dxa"/>
+            <w:r>
+              <w:rPr>
+                <w:rFonts w:ascii="Montserrat" w:eastAsia="Times New Roman" w:hAnsi="Montserrat" w:cs="Arial"/>
+                <w:b/>
+                <w:color w:val="000000"/>
+                <w:szCs w:val="24"/>
+                <w:u w:val="single"/>
+                <w:lang w:eastAsia="es-VE"/>
+              </w:rPr>
+              <w:t>Extiende de CU_05 (Jugar Reciclando).</w:t>
+            </w:r>
+          </w:p>
+        </w:tc>
+        <w:tc>
+          <w:tcPr>
+            <w:tcW w:w="4590" w:type="dxa"/>
             <w:gridSpan w:val="2"/>
             <w:shd w:val="clear" w:color="auto" w:fill="FFFFFF"/>
           </w:tcPr>
@@ -9884,8 +10658,6 @@
           <w:shd w:val="clear" w:color="auto" w:fill="D9D9D9"/>
         </w:tblPrEx>
         <w:trPr>
-          <w:gridAfter w:val="1"/>
-          <w:wAfter w:w="32" w:type="dxa"/>
           <w:trHeight w:val="276"/>
         </w:trPr>
         <w:tc>
@@ -9914,11 +10686,93 @@
               </w:rPr>
               <w:t xml:space="preserve">3. </w:t>
             </w:r>
-          </w:p>
-        </w:tc>
-        <w:tc>
-          <w:tcPr>
-            <w:tcW w:w="4499" w:type="dxa"/>
+            <w:r>
+              <w:rPr>
+                <w:rFonts w:ascii="Montserrat" w:eastAsia="Times New Roman" w:hAnsi="Montserrat" w:cs="Arial"/>
+                <w:color w:val="000000"/>
+                <w:szCs w:val="24"/>
+                <w:lang w:eastAsia="es-VE"/>
+              </w:rPr>
+              <w:t>El sistema valida si el usuario pasó el nivel y asigna puntos al usuario.</w:t>
+            </w:r>
+          </w:p>
+        </w:tc>
+        <w:tc>
+          <w:tcPr>
+            <w:tcW w:w="4590" w:type="dxa"/>
+            <w:gridSpan w:val="2"/>
+            <w:shd w:val="clear" w:color="auto" w:fill="FFFFFF"/>
+          </w:tcPr>
+          <w:p>
+            <w:pPr>
+              <w:shd w:val="clear" w:color="auto" w:fill="FFFFFF"/>
+              <w:spacing w:after="0" w:line="240" w:lineRule="auto"/>
+              <w:rPr>
+                <w:rFonts w:ascii="Montserrat" w:eastAsia="Times New Roman" w:hAnsi="Montserrat" w:cs="Arial"/>
+                <w:color w:val="000000"/>
+                <w:szCs w:val="24"/>
+                <w:lang w:eastAsia="es-VE"/>
+              </w:rPr>
+            </w:pPr>
+            <w:r>
+              <w:rPr>
+                <w:rFonts w:ascii="Montserrat" w:eastAsia="Times New Roman" w:hAnsi="Montserrat" w:cs="Arial"/>
+                <w:color w:val="000000"/>
+                <w:szCs w:val="24"/>
+                <w:lang w:eastAsia="es-VE"/>
+              </w:rPr>
+              <w:t>3.1. El sistema detecta que el usuario no paso e nivel. No se asignan puntos.</w:t>
+            </w:r>
+          </w:p>
+        </w:tc>
+      </w:tr>
+      <w:tr>
+        <w:tblPrEx>
+          <w:shd w:val="clear" w:color="auto" w:fill="D9D9D9"/>
+        </w:tblPrEx>
+        <w:trPr>
+          <w:trHeight w:val="276"/>
+        </w:trPr>
+        <w:tc>
+          <w:tcPr>
+            <w:tcW w:w="4410" w:type="dxa"/>
+            <w:gridSpan w:val="2"/>
+            <w:shd w:val="clear" w:color="auto" w:fill="FFFFFF"/>
+          </w:tcPr>
+          <w:p>
+            <w:pPr>
+              <w:shd w:val="clear" w:color="auto" w:fill="FFFFFF"/>
+              <w:spacing w:after="0" w:line="240" w:lineRule="auto"/>
+              <w:rPr>
+                <w:rFonts w:ascii="Montserrat" w:eastAsia="Times New Roman" w:hAnsi="Montserrat" w:cs="Arial"/>
+                <w:color w:val="000000"/>
+                <w:szCs w:val="24"/>
+                <w:lang w:eastAsia="es-VE"/>
+              </w:rPr>
+            </w:pPr>
+            <w:r>
+              <w:rPr>
+                <w:rFonts w:ascii="Montserrat" w:eastAsia="Times New Roman" w:hAnsi="Montserrat" w:cs="Arial"/>
+                <w:color w:val="000000"/>
+                <w:szCs w:val="24"/>
+                <w:lang w:eastAsia="es-VE"/>
+              </w:rPr>
+              <w:t xml:space="preserve">4. </w:t>
+            </w:r>
+            <w:r>
+              <w:rPr>
+                <w:rFonts w:ascii="Montserrat" w:eastAsia="Times New Roman" w:hAnsi="Montserrat" w:cs="Arial"/>
+                <w:color w:val="000000"/>
+                <w:szCs w:val="24"/>
+                <w:lang w:eastAsia="es-VE"/>
+              </w:rPr>
+              <w:t>Fin caso de uso.</w:t>
+            </w:r>
+          </w:p>
+        </w:tc>
+        <w:tc>
+          <w:tcPr>
+            <w:tcW w:w="4590" w:type="dxa"/>
             <w:gridSpan w:val="2"/>
             <w:shd w:val="clear" w:color="auto" w:fill="FFFFFF"/>
           </w:tcPr>
@@ -9989,6 +10843,7 @@
         <w:t xml:space="preserve"> viendo videos</w:t>
       </w:r>
     </w:p>
+    <w:p/>
     <w:tbl>
       <w:tblPr>
         <w:tblW w:w="0" w:type="auto"/>
@@ -10008,7 +10863,6 @@
         <w:gridCol w:w="2539"/>
         <w:gridCol w:w="1538"/>
         <w:gridCol w:w="2961"/>
-        <w:gridCol w:w="32"/>
       </w:tblGrid>
       <w:tr>
         <w:tc>
@@ -10074,8 +10928,7 @@
         </w:tc>
         <w:tc>
           <w:tcPr>
-            <w:tcW w:w="2993" w:type="dxa"/>
-            <w:gridSpan w:val="2"/>
+            <w:tcW w:w="2961" w:type="dxa"/>
             <w:shd w:val="clear" w:color="auto" w:fill="auto"/>
           </w:tcPr>
           <w:p>
@@ -10146,8 +10999,8 @@
         </w:tc>
         <w:tc>
           <w:tcPr>
-            <w:tcW w:w="7070" w:type="dxa"/>
-            <w:gridSpan w:val="4"/>
+            <w:tcW w:w="7038" w:type="dxa"/>
+            <w:gridSpan w:val="3"/>
             <w:shd w:val="clear" w:color="auto" w:fill="auto"/>
           </w:tcPr>
           <w:p>
@@ -10201,8 +11054,8 @@
         </w:tc>
         <w:tc>
           <w:tcPr>
-            <w:tcW w:w="7070" w:type="dxa"/>
-            <w:gridSpan w:val="4"/>
+            <w:tcW w:w="7038" w:type="dxa"/>
+            <w:gridSpan w:val="3"/>
             <w:shd w:val="clear" w:color="auto" w:fill="auto"/>
           </w:tcPr>
           <w:p>
@@ -10272,8 +11125,8 @@
         </w:tc>
         <w:tc>
           <w:tcPr>
-            <w:tcW w:w="7070" w:type="dxa"/>
-            <w:gridSpan w:val="4"/>
+            <w:tcW w:w="7038" w:type="dxa"/>
+            <w:gridSpan w:val="3"/>
             <w:shd w:val="clear" w:color="auto" w:fill="auto"/>
           </w:tcPr>
           <w:p>
@@ -10335,20 +11188,36 @@
         </w:tc>
         <w:tc>
           <w:tcPr>
-            <w:tcW w:w="7070" w:type="dxa"/>
-            <w:gridSpan w:val="4"/>
-            <w:shd w:val="clear" w:color="auto" w:fill="auto"/>
-          </w:tcPr>
-          <w:p>
-            <w:pPr>
-              <w:shd w:val="clear" w:color="auto" w:fill="FFFFFF"/>
-              <w:spacing w:after="0" w:line="240" w:lineRule="auto"/>
-              <w:rPr>
-                <w:rFonts w:ascii="Montserrat" w:eastAsia="Times New Roman" w:hAnsi="Montserrat" w:cs="Arial"/>
-                <w:color w:val="000000"/>
-                <w:lang w:eastAsia="es-VE"/>
-              </w:rPr>
-            </w:pPr>
+            <w:tcW w:w="7038" w:type="dxa"/>
+            <w:gridSpan w:val="3"/>
+            <w:shd w:val="clear" w:color="auto" w:fill="auto"/>
+          </w:tcPr>
+          <w:p>
+            <w:pPr>
+              <w:shd w:val="clear" w:color="auto" w:fill="FFFFFF"/>
+              <w:spacing w:after="0" w:line="240" w:lineRule="auto"/>
+              <w:rPr>
+                <w:rFonts w:ascii="Montserrat" w:eastAsia="Times New Roman" w:hAnsi="Montserrat" w:cs="Arial"/>
+                <w:color w:val="000000"/>
+                <w:lang w:eastAsia="es-VE"/>
+              </w:rPr>
+            </w:pPr>
+            <w:r>
+              <w:rPr>
+                <w:rFonts w:ascii="Montserrat" w:eastAsia="Times New Roman" w:hAnsi="Montserrat" w:cs="Arial"/>
+                <w:color w:val="000000"/>
+                <w:lang w:eastAsia="es-VE"/>
+              </w:rPr>
+              <w:t>El usuario debe e</w:t>
+            </w:r>
+            <w:r>
+              <w:rPr>
+                <w:rFonts w:ascii="Montserrat" w:eastAsia="Times New Roman" w:hAnsi="Montserrat" w:cs="Arial"/>
+                <w:color w:val="000000"/>
+                <w:lang w:eastAsia="es-VE"/>
+              </w:rPr>
+              <w:t>star autenticado en el sistema.</w:t>
+            </w:r>
           </w:p>
         </w:tc>
       </w:tr>
@@ -10391,20 +11260,68 @@
         </w:tc>
         <w:tc>
           <w:tcPr>
-            <w:tcW w:w="7070" w:type="dxa"/>
-            <w:gridSpan w:val="4"/>
-            <w:shd w:val="clear" w:color="auto" w:fill="auto"/>
-          </w:tcPr>
-          <w:p>
-            <w:pPr>
-              <w:shd w:val="clear" w:color="auto" w:fill="FFFFFF"/>
-              <w:spacing w:after="0" w:line="240" w:lineRule="auto"/>
-              <w:rPr>
-                <w:rFonts w:ascii="Montserrat" w:eastAsia="Times New Roman" w:hAnsi="Montserrat" w:cs="Arial"/>
-                <w:color w:val="000000"/>
-                <w:lang w:eastAsia="es-VE"/>
-              </w:rPr>
-            </w:pPr>
+            <w:tcW w:w="7038" w:type="dxa"/>
+            <w:gridSpan w:val="3"/>
+            <w:shd w:val="clear" w:color="auto" w:fill="auto"/>
+          </w:tcPr>
+          <w:p>
+            <w:pPr>
+              <w:shd w:val="clear" w:color="auto" w:fill="FFFFFF"/>
+              <w:spacing w:after="0" w:line="240" w:lineRule="auto"/>
+              <w:rPr>
+                <w:rFonts w:ascii="Montserrat" w:eastAsia="Times New Roman" w:hAnsi="Montserrat" w:cs="Arial"/>
+                <w:color w:val="000000"/>
+                <w:lang w:eastAsia="es-VE"/>
+              </w:rPr>
+            </w:pPr>
+            <w:r>
+              <w:rPr>
+                <w:rFonts w:ascii="Montserrat" w:eastAsia="Times New Roman" w:hAnsi="Montserrat" w:cs="Arial"/>
+                <w:color w:val="000000"/>
+                <w:lang w:eastAsia="es-VE"/>
+              </w:rPr>
+              <w:t>El usuario debe</w:t>
+            </w:r>
+            <w:r>
+              <w:rPr>
+                <w:rFonts w:ascii="Montserrat" w:eastAsia="Times New Roman" w:hAnsi="Montserrat" w:cs="Arial"/>
+                <w:color w:val="000000"/>
+                <w:lang w:eastAsia="es-VE"/>
+              </w:rPr>
+              <w:t xml:space="preserve"> almacenar los puntos asignados a la</w:t>
+            </w:r>
+            <w:r>
+              <w:rPr>
+                <w:rFonts w:ascii="Montserrat" w:eastAsia="Times New Roman" w:hAnsi="Montserrat" w:cs="Arial"/>
+                <w:color w:val="000000"/>
+                <w:lang w:eastAsia="es-VE"/>
+              </w:rPr>
+              <w:t>s</w:t>
+            </w:r>
+            <w:r>
+              <w:rPr>
+                <w:rFonts w:ascii="Montserrat" w:eastAsia="Times New Roman" w:hAnsi="Montserrat" w:cs="Arial"/>
+                <w:color w:val="000000"/>
+                <w:lang w:eastAsia="es-VE"/>
+              </w:rPr>
+              <w:t xml:space="preserve"> </w:t>
+            </w:r>
+            <w:r>
+              <w:rPr>
+                <w:rFonts w:ascii="Montserrat" w:eastAsia="Times New Roman" w:hAnsi="Montserrat" w:cs="Arial"/>
+                <w:color w:val="000000"/>
+                <w:lang w:eastAsia="es-VE"/>
+              </w:rPr>
+              <w:t>trivias</w:t>
+            </w:r>
+            <w:r>
+              <w:rPr>
+                <w:rFonts w:ascii="Montserrat" w:eastAsia="Times New Roman" w:hAnsi="Montserrat" w:cs="Arial"/>
+                <w:color w:val="000000"/>
+                <w:lang w:eastAsia="es-VE"/>
+              </w:rPr>
+              <w:t>.</w:t>
+            </w:r>
           </w:p>
         </w:tc>
       </w:tr>
@@ -10438,20 +11355,44 @@
         </w:tc>
         <w:tc>
           <w:tcPr>
-            <w:tcW w:w="7070" w:type="dxa"/>
-            <w:gridSpan w:val="4"/>
-            <w:shd w:val="clear" w:color="auto" w:fill="auto"/>
-          </w:tcPr>
-          <w:p>
-            <w:pPr>
-              <w:shd w:val="clear" w:color="auto" w:fill="FFFFFF"/>
-              <w:spacing w:after="0" w:line="240" w:lineRule="auto"/>
-              <w:rPr>
-                <w:rFonts w:ascii="Montserrat" w:eastAsia="Times New Roman" w:hAnsi="Montserrat" w:cs="Arial"/>
-                <w:color w:val="000000"/>
-                <w:lang w:eastAsia="es-VE"/>
-              </w:rPr>
-            </w:pPr>
+            <w:tcW w:w="7038" w:type="dxa"/>
+            <w:gridSpan w:val="3"/>
+            <w:shd w:val="clear" w:color="auto" w:fill="auto"/>
+          </w:tcPr>
+          <w:p>
+            <w:pPr>
+              <w:shd w:val="clear" w:color="auto" w:fill="FFFFFF"/>
+              <w:spacing w:after="0" w:line="240" w:lineRule="auto"/>
+              <w:rPr>
+                <w:rFonts w:ascii="Montserrat" w:eastAsia="Times New Roman" w:hAnsi="Montserrat" w:cs="Arial"/>
+                <w:color w:val="000000"/>
+                <w:lang w:eastAsia="es-VE"/>
+              </w:rPr>
+            </w:pPr>
+            <w:r>
+              <w:rPr>
+                <w:rFonts w:ascii="Montserrat" w:eastAsia="Times New Roman" w:hAnsi="Montserrat" w:cs="Arial"/>
+                <w:color w:val="000000"/>
+                <w:lang w:eastAsia="es-VE"/>
+              </w:rPr>
+              <w:t>Obtención de puntos por visualizar video y responder trivia</w:t>
+            </w:r>
+            <w:r>
+              <w:rPr>
+                <w:rFonts w:ascii="Montserrat" w:eastAsia="Times New Roman" w:hAnsi="Montserrat" w:cs="Arial"/>
+                <w:color w:val="000000"/>
+                <w:lang w:eastAsia="es-VE"/>
+              </w:rPr>
+              <w:t>s</w:t>
+            </w:r>
+            <w:r>
+              <w:rPr>
+                <w:rFonts w:ascii="Montserrat" w:eastAsia="Times New Roman" w:hAnsi="Montserrat" w:cs="Arial"/>
+                <w:color w:val="000000"/>
+                <w:lang w:eastAsia="es-VE"/>
+              </w:rPr>
+              <w:t>.</w:t>
+            </w:r>
           </w:p>
         </w:tc>
       </w:tr>
@@ -10460,8 +11401,6 @@
           <w:shd w:val="clear" w:color="auto" w:fill="D9D9D9"/>
         </w:tblPrEx>
         <w:trPr>
-          <w:gridAfter w:val="1"/>
-          <w:wAfter w:w="32" w:type="dxa"/>
           <w:trHeight w:val="265"/>
         </w:trPr>
         <w:tc>
@@ -10528,8 +11467,6 @@
           <w:shd w:val="clear" w:color="auto" w:fill="D9D9D9"/>
         </w:tblPrEx>
         <w:trPr>
-          <w:gridAfter w:val="1"/>
-          <w:wAfter w:w="32" w:type="dxa"/>
           <w:trHeight w:val="265"/>
         </w:trPr>
         <w:tc>
@@ -10557,6 +11494,15 @@
                 <w:lang w:eastAsia="es-VE"/>
               </w:rPr>
               <w:t xml:space="preserve">1. </w:t>
+            </w:r>
+            <w:r>
+              <w:rPr>
+                <w:rFonts w:ascii="Montserrat" w:eastAsia="Times New Roman" w:hAnsi="Montserrat" w:cs="Arial"/>
+                <w:color w:val="000000"/>
+                <w:szCs w:val="24"/>
+                <w:lang w:eastAsia="es-VE"/>
+              </w:rPr>
+              <w:t>El usuario ingresa a la aplicación.</w:t>
             </w:r>
           </w:p>
         </w:tc>
@@ -10585,8 +11531,6 @@
           <w:shd w:val="clear" w:color="auto" w:fill="D9D9D9"/>
         </w:tblPrEx>
         <w:trPr>
-          <w:gridAfter w:val="1"/>
-          <w:wAfter w:w="32" w:type="dxa"/>
           <w:trHeight w:val="265"/>
         </w:trPr>
         <w:tc>
@@ -10614,6 +11558,90 @@
                 <w:lang w:eastAsia="es-VE"/>
               </w:rPr>
               <w:t xml:space="preserve">2. </w:t>
+            </w:r>
+            <w:r>
+              <w:rPr>
+                <w:rFonts w:ascii="Montserrat" w:eastAsia="Times New Roman" w:hAnsi="Montserrat" w:cs="Arial"/>
+                <w:b/>
+                <w:color w:val="000000"/>
+                <w:szCs w:val="24"/>
+                <w:u w:val="single"/>
+                <w:lang w:eastAsia="es-VE"/>
+              </w:rPr>
+              <w:t>Extiende de CU_03 (</w:t>
+            </w:r>
+            <w:r>
+              <w:rPr>
+                <w:rFonts w:ascii="Montserrat" w:eastAsia="Times New Roman" w:hAnsi="Montserrat" w:cs="Arial"/>
+                <w:b/>
+                <w:color w:val="000000"/>
+                <w:u w:val="single"/>
+                <w:lang w:eastAsia="es-VE"/>
+              </w:rPr>
+              <w:t>Visualizar videos).</w:t>
+            </w:r>
+            <w:r>
+              <w:rPr>
+                <w:rFonts w:ascii="Montserrat" w:eastAsia="Times New Roman" w:hAnsi="Montserrat" w:cs="Arial"/>
+                <w:b/>
+                <w:color w:val="000000"/>
+                <w:u w:val="single"/>
+                <w:lang w:eastAsia="es-VE"/>
+              </w:rPr>
+              <w:t xml:space="preserve"> Y </w:t>
+            </w:r>
+            <w:r>
+              <w:rPr>
+                <w:rFonts w:ascii="Montserrat" w:eastAsia="Times New Roman" w:hAnsi="Montserrat" w:cs="Arial"/>
+                <w:b/>
+                <w:color w:val="000000"/>
+                <w:szCs w:val="24"/>
+                <w:u w:val="single"/>
+                <w:lang w:eastAsia="es-VE"/>
+              </w:rPr>
+              <w:t>Extiende de CU_0</w:t>
+            </w:r>
+            <w:r>
+              <w:rPr>
+                <w:rFonts w:ascii="Montserrat" w:eastAsia="Times New Roman" w:hAnsi="Montserrat" w:cs="Arial"/>
+                <w:b/>
+                <w:color w:val="000000"/>
+                <w:szCs w:val="24"/>
+                <w:u w:val="single"/>
+                <w:lang w:eastAsia="es-VE"/>
+              </w:rPr>
+              <w:t>4</w:t>
+            </w:r>
+            <w:r>
+              <w:rPr>
+                <w:rFonts w:ascii="Montserrat" w:eastAsia="Times New Roman" w:hAnsi="Montserrat" w:cs="Arial"/>
+                <w:b/>
+                <w:color w:val="000000"/>
+                <w:szCs w:val="24"/>
+                <w:u w:val="single"/>
+                <w:lang w:eastAsia="es-VE"/>
+              </w:rPr>
+              <w:t xml:space="preserve"> (</w:t>
+            </w:r>
+            <w:r>
+              <w:rPr>
+                <w:rFonts w:ascii="Montserrat" w:eastAsia="Times New Roman" w:hAnsi="Montserrat" w:cs="Arial"/>
+                <w:b/>
+                <w:color w:val="000000"/>
+                <w:u w:val="single"/>
+                <w:lang w:eastAsia="es-VE"/>
+              </w:rPr>
+              <w:t>Acceder a trivias</w:t>
+            </w:r>
+            <w:r>
+              <w:rPr>
+                <w:rFonts w:ascii="Montserrat" w:eastAsia="Times New Roman" w:hAnsi="Montserrat" w:cs="Arial"/>
+                <w:b/>
+                <w:color w:val="000000"/>
+                <w:u w:val="single"/>
+                <w:lang w:eastAsia="es-VE"/>
+              </w:rPr>
+              <w:t>).</w:t>
             </w:r>
           </w:p>
         </w:tc>
@@ -10642,8 +11670,6 @@
           <w:shd w:val="clear" w:color="auto" w:fill="D9D9D9"/>
         </w:tblPrEx>
         <w:trPr>
-          <w:gridAfter w:val="1"/>
-          <w:wAfter w:w="32" w:type="dxa"/>
           <w:trHeight w:val="276"/>
         </w:trPr>
         <w:tc>
@@ -10671,6 +11697,161 @@
                 <w:lang w:eastAsia="es-VE"/>
               </w:rPr>
               <w:t xml:space="preserve">3. </w:t>
+            </w:r>
+            <w:r>
+              <w:rPr>
+                <w:rFonts w:ascii="Montserrat" w:eastAsia="Times New Roman" w:hAnsi="Montserrat" w:cs="Arial"/>
+                <w:color w:val="000000"/>
+                <w:szCs w:val="24"/>
+                <w:lang w:eastAsia="es-VE"/>
+              </w:rPr>
+              <w:t xml:space="preserve">El usuario </w:t>
+            </w:r>
+            <w:r>
+              <w:rPr>
+                <w:rFonts w:ascii="Montserrat" w:eastAsia="Times New Roman" w:hAnsi="Montserrat" w:cs="Arial"/>
+                <w:color w:val="000000"/>
+                <w:szCs w:val="24"/>
+                <w:lang w:eastAsia="es-VE"/>
+              </w:rPr>
+              <w:t>visualiza los videos y al finalizar se abre las trivias.</w:t>
+            </w:r>
+          </w:p>
+        </w:tc>
+        <w:tc>
+          <w:tcPr>
+            <w:tcW w:w="4499" w:type="dxa"/>
+            <w:gridSpan w:val="2"/>
+            <w:shd w:val="clear" w:color="auto" w:fill="FFFFFF"/>
+          </w:tcPr>
+          <w:p>
+            <w:pPr>
+              <w:shd w:val="clear" w:color="auto" w:fill="FFFFFF"/>
+              <w:spacing w:after="0" w:line="240" w:lineRule="auto"/>
+              <w:rPr>
+                <w:rFonts w:ascii="Montserrat" w:eastAsia="Times New Roman" w:hAnsi="Montserrat" w:cs="Arial"/>
+                <w:color w:val="000000"/>
+                <w:szCs w:val="24"/>
+                <w:lang w:eastAsia="es-VE"/>
+              </w:rPr>
+            </w:pPr>
+            <w:r>
+              <w:rPr>
+                <w:rFonts w:ascii="Montserrat" w:eastAsia="Times New Roman" w:hAnsi="Montserrat" w:cs="Arial"/>
+                <w:color w:val="000000"/>
+                <w:szCs w:val="24"/>
+                <w:lang w:eastAsia="es-VE"/>
+              </w:rPr>
+              <w:t>3.1. El sistema ya no tiene nuevos videos que visualice.</w:t>
+            </w:r>
+          </w:p>
+        </w:tc>
+      </w:tr>
+      <w:tr>
+        <w:tblPrEx>
+          <w:shd w:val="clear" w:color="auto" w:fill="D9D9D9"/>
+        </w:tblPrEx>
+        <w:trPr>
+          <w:trHeight w:val="276"/>
+        </w:trPr>
+        <w:tc>
+          <w:tcPr>
+            <w:tcW w:w="4410" w:type="dxa"/>
+            <w:gridSpan w:val="2"/>
+            <w:shd w:val="clear" w:color="auto" w:fill="FFFFFF"/>
+          </w:tcPr>
+          <w:p>
+            <w:pPr>
+              <w:shd w:val="clear" w:color="auto" w:fill="FFFFFF"/>
+              <w:spacing w:after="0" w:line="240" w:lineRule="auto"/>
+              <w:rPr>
+                <w:rFonts w:ascii="Montserrat" w:eastAsia="Times New Roman" w:hAnsi="Montserrat" w:cs="Arial"/>
+                <w:color w:val="000000"/>
+                <w:szCs w:val="24"/>
+                <w:lang w:eastAsia="es-VE"/>
+              </w:rPr>
+            </w:pPr>
+            <w:r>
+              <w:rPr>
+                <w:rFonts w:ascii="Montserrat" w:eastAsia="Times New Roman" w:hAnsi="Montserrat" w:cs="Arial"/>
+                <w:color w:val="000000"/>
+                <w:szCs w:val="24"/>
+                <w:lang w:eastAsia="es-VE"/>
+              </w:rPr>
+              <w:t xml:space="preserve">4. </w:t>
+            </w:r>
+            <w:r>
+              <w:rPr>
+                <w:rFonts w:ascii="Montserrat" w:eastAsia="Times New Roman" w:hAnsi="Montserrat" w:cs="Arial"/>
+                <w:color w:val="000000"/>
+                <w:szCs w:val="24"/>
+                <w:lang w:eastAsia="es-VE"/>
+              </w:rPr>
+              <w:t>El usuario obtiene puntos si responde correctamente.</w:t>
+            </w:r>
+          </w:p>
+        </w:tc>
+        <w:tc>
+          <w:tcPr>
+            <w:tcW w:w="4499" w:type="dxa"/>
+            <w:gridSpan w:val="2"/>
+            <w:shd w:val="clear" w:color="auto" w:fill="FFFFFF"/>
+          </w:tcPr>
+          <w:p>
+            <w:pPr>
+              <w:shd w:val="clear" w:color="auto" w:fill="FFFFFF"/>
+              <w:spacing w:after="0" w:line="240" w:lineRule="auto"/>
+              <w:rPr>
+                <w:rFonts w:ascii="Montserrat" w:eastAsia="Times New Roman" w:hAnsi="Montserrat" w:cs="Arial"/>
+                <w:color w:val="000000"/>
+                <w:szCs w:val="24"/>
+                <w:lang w:eastAsia="es-VE"/>
+              </w:rPr>
+            </w:pPr>
+            <w:r>
+              <w:rPr>
+                <w:rFonts w:ascii="Montserrat" w:eastAsia="Times New Roman" w:hAnsi="Montserrat" w:cs="Arial"/>
+                <w:color w:val="000000"/>
+                <w:szCs w:val="24"/>
+                <w:lang w:eastAsia="es-VE"/>
+              </w:rPr>
+              <w:t>4.1. El usuario responde erróneamente y no obtiene puntos.</w:t>
+            </w:r>
+          </w:p>
+        </w:tc>
+      </w:tr>
+      <w:tr>
+        <w:tblPrEx>
+          <w:shd w:val="clear" w:color="auto" w:fill="D9D9D9"/>
+        </w:tblPrEx>
+        <w:trPr>
+          <w:trHeight w:val="276"/>
+        </w:trPr>
+        <w:tc>
+          <w:tcPr>
+            <w:tcW w:w="4410" w:type="dxa"/>
+            <w:gridSpan w:val="2"/>
+            <w:shd w:val="clear" w:color="auto" w:fill="FFFFFF"/>
+          </w:tcPr>
+          <w:p>
+            <w:pPr>
+              <w:shd w:val="clear" w:color="auto" w:fill="FFFFFF"/>
+              <w:spacing w:after="0" w:line="240" w:lineRule="auto"/>
+              <w:rPr>
+                <w:rFonts w:ascii="Montserrat" w:eastAsia="Times New Roman" w:hAnsi="Montserrat" w:cs="Arial"/>
+                <w:color w:val="000000"/>
+                <w:szCs w:val="24"/>
+                <w:lang w:eastAsia="es-VE"/>
+              </w:rPr>
+            </w:pPr>
+            <w:r>
+              <w:rPr>
+                <w:rFonts w:ascii="Montserrat" w:eastAsia="Times New Roman" w:hAnsi="Montserrat" w:cs="Arial"/>
+                <w:color w:val="000000"/>
+                <w:szCs w:val="24"/>
+                <w:lang w:eastAsia="es-VE"/>
+              </w:rPr>
+              <w:t>5. Fin caso de uso.</w:t>
             </w:r>
           </w:p>
         </w:tc>
@@ -10736,6 +11917,7 @@
         <w:t>Cerrar sesión</w:t>
       </w:r>
     </w:p>
+    <w:p/>
     <w:tbl>
       <w:tblPr>
         <w:tblW w:w="0" w:type="auto"/>
@@ -10755,7 +11937,6 @@
         <w:gridCol w:w="2539"/>
         <w:gridCol w:w="1538"/>
         <w:gridCol w:w="2961"/>
-        <w:gridCol w:w="32"/>
       </w:tblGrid>
       <w:tr>
         <w:tc>
@@ -10813,8 +11994,7 @@
         </w:tc>
         <w:tc>
           <w:tcPr>
-            <w:tcW w:w="2993" w:type="dxa"/>
-            <w:gridSpan w:val="2"/>
+            <w:tcW w:w="2961" w:type="dxa"/>
             <w:shd w:val="clear" w:color="auto" w:fill="auto"/>
           </w:tcPr>
           <w:p>
@@ -10885,8 +12065,8 @@
         </w:tc>
         <w:tc>
           <w:tcPr>
-            <w:tcW w:w="7070" w:type="dxa"/>
-            <w:gridSpan w:val="4"/>
+            <w:tcW w:w="7038" w:type="dxa"/>
+            <w:gridSpan w:val="3"/>
             <w:shd w:val="clear" w:color="auto" w:fill="auto"/>
           </w:tcPr>
           <w:p>
@@ -10940,8 +12120,8 @@
         </w:tc>
         <w:tc>
           <w:tcPr>
-            <w:tcW w:w="7070" w:type="dxa"/>
-            <w:gridSpan w:val="4"/>
+            <w:tcW w:w="7038" w:type="dxa"/>
+            <w:gridSpan w:val="3"/>
             <w:shd w:val="clear" w:color="auto" w:fill="auto"/>
           </w:tcPr>
           <w:p>
@@ -11003,8 +12183,8 @@
         </w:tc>
         <w:tc>
           <w:tcPr>
-            <w:tcW w:w="7070" w:type="dxa"/>
-            <w:gridSpan w:val="4"/>
+            <w:tcW w:w="7038" w:type="dxa"/>
+            <w:gridSpan w:val="3"/>
             <w:shd w:val="clear" w:color="auto" w:fill="auto"/>
           </w:tcPr>
           <w:p>
@@ -11066,20 +12246,36 @@
         </w:tc>
         <w:tc>
           <w:tcPr>
-            <w:tcW w:w="7070" w:type="dxa"/>
-            <w:gridSpan w:val="4"/>
-            <w:shd w:val="clear" w:color="auto" w:fill="auto"/>
-          </w:tcPr>
-          <w:p>
-            <w:pPr>
-              <w:shd w:val="clear" w:color="auto" w:fill="FFFFFF"/>
-              <w:spacing w:after="0" w:line="240" w:lineRule="auto"/>
-              <w:rPr>
-                <w:rFonts w:ascii="Montserrat" w:eastAsia="Times New Roman" w:hAnsi="Montserrat" w:cs="Arial"/>
-                <w:color w:val="000000"/>
-                <w:lang w:eastAsia="es-VE"/>
-              </w:rPr>
-            </w:pPr>
+            <w:tcW w:w="7038" w:type="dxa"/>
+            <w:gridSpan w:val="3"/>
+            <w:shd w:val="clear" w:color="auto" w:fill="auto"/>
+          </w:tcPr>
+          <w:p>
+            <w:pPr>
+              <w:shd w:val="clear" w:color="auto" w:fill="FFFFFF"/>
+              <w:spacing w:after="0" w:line="240" w:lineRule="auto"/>
+              <w:rPr>
+                <w:rFonts w:ascii="Montserrat" w:eastAsia="Times New Roman" w:hAnsi="Montserrat" w:cs="Arial"/>
+                <w:color w:val="000000"/>
+                <w:lang w:eastAsia="es-VE"/>
+              </w:rPr>
+            </w:pPr>
+            <w:r>
+              <w:rPr>
+                <w:rFonts w:ascii="Montserrat" w:eastAsia="Times New Roman" w:hAnsi="Montserrat" w:cs="Arial"/>
+                <w:color w:val="000000"/>
+                <w:lang w:eastAsia="es-VE"/>
+              </w:rPr>
+              <w:t>El usuario debe e</w:t>
+            </w:r>
+            <w:r>
+              <w:rPr>
+                <w:rFonts w:ascii="Montserrat" w:eastAsia="Times New Roman" w:hAnsi="Montserrat" w:cs="Arial"/>
+                <w:color w:val="000000"/>
+                <w:lang w:eastAsia="es-VE"/>
+              </w:rPr>
+              <w:t>star autenticado en el sistema.</w:t>
+            </w:r>
           </w:p>
         </w:tc>
       </w:tr>
@@ -11122,20 +12318,28 @@
         </w:tc>
         <w:tc>
           <w:tcPr>
-            <w:tcW w:w="7070" w:type="dxa"/>
-            <w:gridSpan w:val="4"/>
-            <w:shd w:val="clear" w:color="auto" w:fill="auto"/>
-          </w:tcPr>
-          <w:p>
-            <w:pPr>
-              <w:shd w:val="clear" w:color="auto" w:fill="FFFFFF"/>
-              <w:spacing w:after="0" w:line="240" w:lineRule="auto"/>
-              <w:rPr>
-                <w:rFonts w:ascii="Montserrat" w:eastAsia="Times New Roman" w:hAnsi="Montserrat" w:cs="Arial"/>
-                <w:color w:val="000000"/>
-                <w:lang w:eastAsia="es-VE"/>
-              </w:rPr>
-            </w:pPr>
+            <w:tcW w:w="7038" w:type="dxa"/>
+            <w:gridSpan w:val="3"/>
+            <w:shd w:val="clear" w:color="auto" w:fill="auto"/>
+          </w:tcPr>
+          <w:p>
+            <w:pPr>
+              <w:shd w:val="clear" w:color="auto" w:fill="FFFFFF"/>
+              <w:spacing w:after="0" w:line="240" w:lineRule="auto"/>
+              <w:rPr>
+                <w:rFonts w:ascii="Montserrat" w:eastAsia="Times New Roman" w:hAnsi="Montserrat" w:cs="Arial"/>
+                <w:color w:val="000000"/>
+                <w:lang w:eastAsia="es-VE"/>
+              </w:rPr>
+            </w:pPr>
+            <w:r>
+              <w:rPr>
+                <w:rFonts w:ascii="Montserrat" w:eastAsia="Times New Roman" w:hAnsi="Montserrat" w:cs="Arial"/>
+                <w:color w:val="000000"/>
+                <w:lang w:eastAsia="es-VE"/>
+              </w:rPr>
+              <w:t>El usuario sale el sistema.</w:t>
+            </w:r>
           </w:p>
         </w:tc>
       </w:tr>
@@ -11169,20 +12373,28 @@
         </w:tc>
         <w:tc>
           <w:tcPr>
-            <w:tcW w:w="7070" w:type="dxa"/>
-            <w:gridSpan w:val="4"/>
-            <w:shd w:val="clear" w:color="auto" w:fill="auto"/>
-          </w:tcPr>
-          <w:p>
-            <w:pPr>
-              <w:shd w:val="clear" w:color="auto" w:fill="FFFFFF"/>
-              <w:spacing w:after="0" w:line="240" w:lineRule="auto"/>
-              <w:rPr>
-                <w:rFonts w:ascii="Montserrat" w:eastAsia="Times New Roman" w:hAnsi="Montserrat" w:cs="Arial"/>
-                <w:color w:val="000000"/>
-                <w:lang w:eastAsia="es-VE"/>
-              </w:rPr>
-            </w:pPr>
+            <w:tcW w:w="7038" w:type="dxa"/>
+            <w:gridSpan w:val="3"/>
+            <w:shd w:val="clear" w:color="auto" w:fill="auto"/>
+          </w:tcPr>
+          <w:p>
+            <w:pPr>
+              <w:shd w:val="clear" w:color="auto" w:fill="FFFFFF"/>
+              <w:spacing w:after="0" w:line="240" w:lineRule="auto"/>
+              <w:rPr>
+                <w:rFonts w:ascii="Montserrat" w:eastAsia="Times New Roman" w:hAnsi="Montserrat" w:cs="Arial"/>
+                <w:color w:val="000000"/>
+                <w:lang w:eastAsia="es-VE"/>
+              </w:rPr>
+            </w:pPr>
+            <w:r>
+              <w:rPr>
+                <w:rFonts w:ascii="Montserrat" w:eastAsia="Times New Roman" w:hAnsi="Montserrat" w:cs="Arial"/>
+                <w:color w:val="000000"/>
+                <w:lang w:eastAsia="es-VE"/>
+              </w:rPr>
+              <w:t>Cierra sesión.</w:t>
+            </w:r>
           </w:p>
         </w:tc>
       </w:tr>
@@ -11191,8 +12403,6 @@
           <w:shd w:val="clear" w:color="auto" w:fill="D9D9D9"/>
         </w:tblPrEx>
         <w:trPr>
-          <w:gridAfter w:val="1"/>
-          <w:wAfter w:w="32" w:type="dxa"/>
           <w:trHeight w:val="265"/>
         </w:trPr>
         <w:tc>
@@ -11259,8 +12469,6 @@
           <w:shd w:val="clear" w:color="auto" w:fill="D9D9D9"/>
         </w:tblPrEx>
         <w:trPr>
-          <w:gridAfter w:val="1"/>
-          <w:wAfter w:w="32" w:type="dxa"/>
           <w:trHeight w:val="265"/>
         </w:trPr>
         <w:tc>
@@ -11288,6 +12496,24 @@
                 <w:lang w:eastAsia="es-VE"/>
               </w:rPr>
               <w:t xml:space="preserve">1. </w:t>
+            </w:r>
+            <w:r>
+              <w:rPr>
+                <w:rFonts w:ascii="Montserrat" w:eastAsia="Times New Roman" w:hAnsi="Montserrat" w:cs="Arial"/>
+                <w:color w:val="000000"/>
+                <w:szCs w:val="24"/>
+                <w:lang w:eastAsia="es-VE"/>
+              </w:rPr>
+              <w:t xml:space="preserve">El usuario </w:t>
+            </w:r>
+            <w:r>
+              <w:rPr>
+                <w:rFonts w:ascii="Montserrat" w:eastAsia="Times New Roman" w:hAnsi="Montserrat" w:cs="Arial"/>
+                <w:color w:val="000000"/>
+                <w:szCs w:val="24"/>
+                <w:lang w:eastAsia="es-VE"/>
+              </w:rPr>
+              <w:t>debe estar conectado al sistema.</w:t>
             </w:r>
           </w:p>
         </w:tc>
@@ -11316,8 +12542,6 @@
           <w:shd w:val="clear" w:color="auto" w:fill="D9D9D9"/>
         </w:tblPrEx>
         <w:trPr>
-          <w:gridAfter w:val="1"/>
-          <w:wAfter w:w="32" w:type="dxa"/>
           <w:trHeight w:val="265"/>
         </w:trPr>
         <w:tc>
@@ -11346,6 +12570,15 @@
               </w:rPr>
               <w:t xml:space="preserve">2. </w:t>
             </w:r>
+            <w:r>
+              <w:rPr>
+                <w:rFonts w:ascii="Montserrat" w:eastAsia="Times New Roman" w:hAnsi="Montserrat" w:cs="Arial"/>
+                <w:color w:val="000000"/>
+                <w:szCs w:val="24"/>
+                <w:lang w:eastAsia="es-VE"/>
+              </w:rPr>
+              <w:t xml:space="preserve">El usuario puede acceder al botón de cerrar sesión </w:t>
+            </w:r>
           </w:p>
         </w:tc>
         <w:tc>
@@ -11365,6 +12598,15 @@
                 <w:lang w:eastAsia="es-VE"/>
               </w:rPr>
             </w:pPr>
+            <w:r>
+              <w:rPr>
+                <w:rFonts w:ascii="Montserrat" w:eastAsia="Times New Roman" w:hAnsi="Montserrat" w:cs="Arial"/>
+                <w:color w:val="000000"/>
+                <w:szCs w:val="24"/>
+                <w:lang w:eastAsia="es-VE"/>
+              </w:rPr>
+              <w:t>2.1. El usuario no visualiza el botón del sistema.</w:t>
+            </w:r>
           </w:p>
         </w:tc>
       </w:tr>
@@ -11373,8 +12615,6 @@
           <w:shd w:val="clear" w:color="auto" w:fill="D9D9D9"/>
         </w:tblPrEx>
         <w:trPr>
-          <w:gridAfter w:val="1"/>
-          <w:wAfter w:w="32" w:type="dxa"/>
           <w:trHeight w:val="276"/>
         </w:trPr>
         <w:tc>
@@ -11403,6 +12643,17 @@
               </w:rPr>
               <w:t xml:space="preserve">3. </w:t>
             </w:r>
+            <w:r>
+              <w:rPr>
+                <w:rFonts w:ascii="Montserrat" w:eastAsia="Times New Roman" w:hAnsi="Montserrat" w:cs="Arial"/>
+                <w:color w:val="000000"/>
+                <w:szCs w:val="24"/>
+                <w:lang w:eastAsia="es-VE"/>
+              </w:rPr>
+              <w:t>Fin caso de uso.</w:t>
+            </w:r>
+            <w:bookmarkStart w:id="1" w:name="_GoBack"/>
+            <w:bookmarkEnd w:id="1"/>
           </w:p>
         </w:tc>
         <w:tc>
@@ -13650,7 +14901,7 @@
 </file>
 
 <file path=customXml/itemProps2.xml><?xml version="1.0" encoding="utf-8"?>
-<ds:datastoreItem xmlns:ds="http://schemas.openxmlformats.org/officeDocument/2006/customXml" ds:itemID="{07B8C899-F7CC-402F-875D-505B4FA5AD56}">
+<ds:datastoreItem xmlns:ds="http://schemas.openxmlformats.org/officeDocument/2006/customXml" ds:itemID="{F1D9A50D-16A2-4870-97C0-220D866B26DD}">
   <ds:schemaRefs>
     <ds:schemaRef ds:uri="http://schemas.openxmlformats.org/officeDocument/2006/bibliography"/>
   </ds:schemaRefs>

</xml_diff>